<commit_message>
mathematics of newer versions
</commit_message>
<xml_diff>
--- a/doc.docx
+++ b/doc.docx
@@ -87,7 +87,7 @@
           <w:rFonts w:eastAsiaTheme="minorEastAsia"/>
           <w:lang w:val="hu-HU"/>
         </w:rPr>
-        <w:t>, azt befolyásolja mennyire egyenlő értékszámok esetén a szerzett pontok hányszorosát kapja meg a játékos értékszámként.</w:t>
+        <w:t>, azt befolyásolja egyenlő értékszámok esetén a szerzett pontok hányszorosát kapja meg a játékos értékszámként.</w:t>
       </w:r>
     </w:p>
     <w:p>
@@ -634,7 +634,7 @@
         <w:rPr>
           <w:lang w:val="hu-HU"/>
         </w:rPr>
-        <w:t xml:space="preserve">Abban az esetben, ha több játékot </w:t>
+        <w:t xml:space="preserve">Abban az esetben, ha több játék </w:t>
       </w:r>
       <w:proofErr w:type="spellStart"/>
       <w:r>
@@ -6963,6 +6963,55 @@
                   </m:r>
                 </m:e>
               </m:d>
+              <m:r>
+                <w:rPr>
+                  <w:rFonts w:ascii="Cambria Math" w:eastAsiaTheme="minorEastAsia" w:hAnsi="Cambria Math"/>
+                  <w:lang w:val="hu-HU"/>
+                </w:rPr>
+                <m:t>+</m:t>
+              </m:r>
+              <m:sSup>
+                <m:sSupPr>
+                  <m:ctrlPr>
+                    <w:rPr>
+                      <w:rFonts w:ascii="Cambria Math" w:eastAsiaTheme="minorEastAsia" w:hAnsi="Cambria Math"/>
+                      <w:i/>
+                      <w:lang w:val="hu-HU"/>
+                    </w:rPr>
+                  </m:ctrlPr>
+                </m:sSupPr>
+                <m:e>
+                  <m:d>
+                    <m:dPr>
+                      <m:ctrlPr>
+                        <w:rPr>
+                          <w:rFonts w:ascii="Cambria Math" w:eastAsiaTheme="minorEastAsia" w:hAnsi="Cambria Math"/>
+                          <w:i/>
+                          <w:lang w:val="hu-HU"/>
+                        </w:rPr>
+                      </m:ctrlPr>
+                    </m:dPr>
+                    <m:e>
+                      <m:r>
+                        <w:rPr>
+                          <w:rFonts w:ascii="Cambria Math" w:eastAsiaTheme="minorEastAsia" w:hAnsi="Cambria Math"/>
+                          <w:lang w:val="hu-HU"/>
+                        </w:rPr>
+                        <m:t>1-α</m:t>
+                      </m:r>
+                    </m:e>
+                  </m:d>
+                </m:e>
+                <m:sup>
+                  <m:r>
+                    <w:rPr>
+                      <w:rFonts w:ascii="Cambria Math" w:eastAsiaTheme="minorEastAsia" w:hAnsi="Cambria Math"/>
+                      <w:lang w:val="hu-HU"/>
+                    </w:rPr>
+                    <m:t>2</m:t>
+                  </m:r>
+                </m:sup>
+              </m:sSup>
               <m:r>
                 <w:rPr>
                   <w:rFonts w:ascii="Cambria Math" w:eastAsiaTheme="minorEastAsia" w:hAnsi="Cambria Math"/>

</xml_diff>